<commit_message>
fixed error in teaching material
</commit_message>
<xml_diff>
--- a/esercizi/esercizi database.docx
+++ b/esercizi/esercizi database.docx
@@ -1,6 +1,6 @@
 
 <file path=word/document.xml><?xml version="1.0" encoding="utf-8"?>
-<w:document xmlns:wpc="http://schemas.microsoft.com/office/word/2010/wordprocessingCanvas" xmlns:cx="http://schemas.microsoft.com/office/drawing/2014/chartex" xmlns:cx1="http://schemas.microsoft.com/office/drawing/2015/9/8/chartex" xmlns:cx2="http://schemas.microsoft.com/office/drawing/2015/10/21/chartex" xmlns:cx3="http://schemas.microsoft.com/office/drawing/2016/5/9/chartex" xmlns:cx4="http://schemas.microsoft.com/office/drawing/2016/5/10/chartex" xmlns:cx5="http://schemas.microsoft.com/office/drawing/2016/5/11/chartex" xmlns:cx6="http://schemas.microsoft.com/office/drawing/2016/5/12/chartex" xmlns:cx7="http://schemas.microsoft.com/office/drawing/2016/5/13/chartex" xmlns:cx8="http://schemas.microsoft.com/office/drawing/2016/5/14/chartex" xmlns:mc="http://schemas.openxmlformats.org/markup-compatibility/2006" xmlns:aink="http://schemas.microsoft.com/office/drawing/2016/ink" xmlns:am3d="http://schemas.microsoft.com/office/drawing/2017/model3d" xmlns:o="urn:schemas-microsoft-com:office:office" xmlns:r="http://schemas.openxmlformats.org/officeDocument/2006/relationships" xmlns:m="http://schemas.openxmlformats.org/officeDocument/2006/math" xmlns:v="urn:schemas-microsoft-com:vml" xmlns:wp14="http://schemas.microsoft.com/office/word/2010/wordprocessingDrawing" xmlns:wp="http://schemas.openxmlformats.org/drawingml/2006/wordprocessingDrawing" xmlns:w10="urn:schemas-microsoft-com:office:word" xmlns:w="http://schemas.openxmlformats.org/wordprocessingml/2006/main" xmlns:w14="http://schemas.microsoft.com/office/word/2010/wordml" xmlns:w15="http://schemas.microsoft.com/office/word/2012/wordml" xmlns:w16cid="http://schemas.microsoft.com/office/word/2016/wordml/cid" xmlns:w16se="http://schemas.microsoft.com/office/word/2015/wordml/symex" xmlns:wpg="http://schemas.microsoft.com/office/word/2010/wordprocessingGroup" xmlns:wpi="http://schemas.microsoft.com/office/word/2010/wordprocessingInk" xmlns:wne="http://schemas.microsoft.com/office/word/2006/wordml" xmlns:wps="http://schemas.microsoft.com/office/word/2010/wordprocessingShape" mc:Ignorable="w14 w15 w16se w16cid wp14">
+<w:document xmlns:wpc="http://schemas.microsoft.com/office/word/2010/wordprocessingCanvas" xmlns:cx="http://schemas.microsoft.com/office/drawing/2014/chartex" xmlns:cx1="http://schemas.microsoft.com/office/drawing/2015/9/8/chartex" xmlns:cx2="http://schemas.microsoft.com/office/drawing/2015/10/21/chartex" xmlns:cx3="http://schemas.microsoft.com/office/drawing/2016/5/9/chartex" xmlns:cx4="http://schemas.microsoft.com/office/drawing/2016/5/10/chartex" xmlns:cx5="http://schemas.microsoft.com/office/drawing/2016/5/11/chartex" xmlns:cx6="http://schemas.microsoft.com/office/drawing/2016/5/12/chartex" xmlns:cx7="http://schemas.microsoft.com/office/drawing/2016/5/13/chartex" xmlns:cx8="http://schemas.microsoft.com/office/drawing/2016/5/14/chartex" xmlns:mc="http://schemas.openxmlformats.org/markup-compatibility/2006" xmlns:aink="http://schemas.microsoft.com/office/drawing/2016/ink" xmlns:am3d="http://schemas.microsoft.com/office/drawing/2017/model3d" xmlns:o="urn:schemas-microsoft-com:office:office" xmlns:r="http://schemas.openxmlformats.org/officeDocument/2006/relationships" xmlns:m="http://schemas.openxmlformats.org/officeDocument/2006/math" xmlns:v="urn:schemas-microsoft-com:vml" xmlns:wp14="http://schemas.microsoft.com/office/word/2010/wordprocessingDrawing" xmlns:wp="http://schemas.openxmlformats.org/drawingml/2006/wordprocessingDrawing" xmlns:w10="urn:schemas-microsoft-com:office:word" xmlns:w="http://schemas.openxmlformats.org/wordprocessingml/2006/main" xmlns:w14="http://schemas.microsoft.com/office/word/2010/wordml" xmlns:w15="http://schemas.microsoft.com/office/word/2012/wordml" xmlns:w16cex="http://schemas.microsoft.com/office/word/2018/wordml/cex" xmlns:w16cid="http://schemas.microsoft.com/office/word/2016/wordml/cid" xmlns:w16="http://schemas.microsoft.com/office/word/2018/wordml" xmlns:w16se="http://schemas.microsoft.com/office/word/2015/wordml/symex" xmlns:wpg="http://schemas.microsoft.com/office/word/2010/wordprocessingGroup" xmlns:wpi="http://schemas.microsoft.com/office/word/2010/wordprocessingInk" xmlns:wne="http://schemas.microsoft.com/office/word/2006/wordml" xmlns:wps="http://schemas.microsoft.com/office/word/2010/wordprocessingShape" mc:Ignorable="w14 w15 w16se w16cid w16 w16cex wp14">
   <w:body>
     <w:p>
       <w:pPr>
@@ -13,11 +13,9 @@
       <w:r>
         <w:t xml:space="preserve">Con riferimento al database </w:t>
       </w:r>
-      <w:proofErr w:type="spellStart"/>
       <w:r>
         <w:t>corso_ap</w:t>
       </w:r>
-      <w:proofErr w:type="spellEnd"/>
       <w:r>
         <w:t xml:space="preserve"> scrivi la query che trova </w:t>
       </w:r>
@@ -34,15 +32,7 @@
         </w:numPr>
       </w:pPr>
       <w:r>
-        <w:t xml:space="preserve">Con riferimento al database </w:t>
-      </w:r>
-      <w:proofErr w:type="spellStart"/>
-      <w:r>
-        <w:t>corso_ap</w:t>
-      </w:r>
-      <w:proofErr w:type="spellEnd"/>
-      <w:r>
-        <w:t xml:space="preserve"> scrivi la query che trova il nome della macchina che ha numero di serie</w:t>
+        <w:t>Con riferimento al database corso_ap scrivi la query che trova il nome della macchina che ha numero di serie</w:t>
       </w:r>
       <w:r>
         <w:t>2KBMV76</w:t>
@@ -57,15 +47,7 @@
         </w:numPr>
       </w:pPr>
       <w:r>
-        <w:t xml:space="preserve">Con riferimento al database </w:t>
-      </w:r>
-      <w:proofErr w:type="spellStart"/>
-      <w:r>
-        <w:t>corso_ap</w:t>
-      </w:r>
-      <w:proofErr w:type="spellEnd"/>
-      <w:r>
-        <w:t xml:space="preserve"> scrivi la query che trova il numero di serie </w:t>
+        <w:t xml:space="preserve">Con riferimento al database corso_ap scrivi la query che trova il numero di serie </w:t>
       </w:r>
       <w:r>
         <w:t>delle</w:t>
@@ -83,156 +65,79 @@
         </w:numPr>
       </w:pPr>
       <w:r>
-        <w:t xml:space="preserve">Con riferimento al database </w:t>
-      </w:r>
-      <w:proofErr w:type="spellStart"/>
-      <w:r>
-        <w:t>corso_ap</w:t>
-      </w:r>
-      <w:proofErr w:type="spellEnd"/>
-      <w:r>
-        <w:t xml:space="preserve"> scrivi la query che trova i dati delle macchine il cui nome inizia per M</w:t>
-      </w:r>
-    </w:p>
-    <w:p>
-      <w:pPr>
-        <w:pStyle w:val="Paragrafoelenco"/>
-        <w:numPr>
-          <w:ilvl w:val="0"/>
-          <w:numId w:val="8"/>
-        </w:numPr>
-      </w:pPr>
-      <w:r>
-        <w:t xml:space="preserve">Con riferimento al database </w:t>
-      </w:r>
-      <w:proofErr w:type="spellStart"/>
-      <w:r>
-        <w:t>corso_ap</w:t>
-      </w:r>
-      <w:proofErr w:type="spellEnd"/>
-      <w:r>
-        <w:t xml:space="preserve"> scrivi la query che trova l’id dei programmi il cui nome </w:t>
-      </w:r>
-      <w:proofErr w:type="gramStart"/>
-      <w:r>
-        <w:t>contiene .</w:t>
-      </w:r>
-      <w:proofErr w:type="gramEnd"/>
-      <w:r>
-        <w:t xml:space="preserve"> (punto)</w:t>
-      </w:r>
-    </w:p>
-    <w:p>
-      <w:pPr>
-        <w:pStyle w:val="Paragrafoelenco"/>
-        <w:numPr>
-          <w:ilvl w:val="0"/>
-          <w:numId w:val="8"/>
-        </w:numPr>
-      </w:pPr>
-      <w:r>
-        <w:t xml:space="preserve">Con riferimento al database </w:t>
-      </w:r>
-      <w:proofErr w:type="spellStart"/>
-      <w:r>
-        <w:t>corso_ap</w:t>
-      </w:r>
-      <w:proofErr w:type="spellEnd"/>
-      <w:r>
-        <w:t xml:space="preserve"> scrivi la query che trova programmi e passi relativi alla lavorazione 4</w:t>
-      </w:r>
-    </w:p>
-    <w:p>
-      <w:pPr>
-        <w:pStyle w:val="Paragrafoelenco"/>
-        <w:numPr>
-          <w:ilvl w:val="0"/>
-          <w:numId w:val="8"/>
-        </w:numPr>
-      </w:pPr>
-      <w:r>
-        <w:t xml:space="preserve">Con riferimento al database </w:t>
-      </w:r>
-      <w:proofErr w:type="spellStart"/>
-      <w:r>
-        <w:t>corso_ap</w:t>
-      </w:r>
-      <w:proofErr w:type="spellEnd"/>
-      <w:r>
-        <w:t xml:space="preserve"> scrivi la query che trova l’id dei passi del programma chiamato </w:t>
-      </w:r>
-      <w:proofErr w:type="spellStart"/>
-      <w:r>
-        <w:t>tecnolab</w:t>
-      </w:r>
-      <w:proofErr w:type="spellEnd"/>
-    </w:p>
-    <w:p>
-      <w:pPr>
-        <w:pStyle w:val="Paragrafoelenco"/>
-        <w:numPr>
-          <w:ilvl w:val="0"/>
-          <w:numId w:val="8"/>
-        </w:numPr>
-      </w:pPr>
-      <w:r>
-        <w:t xml:space="preserve">Con riferimento al database </w:t>
-      </w:r>
-      <w:proofErr w:type="spellStart"/>
-      <w:r>
-        <w:t>corso_ap</w:t>
-      </w:r>
-      <w:proofErr w:type="spellEnd"/>
-      <w:r>
-        <w:t xml:space="preserve"> scrivi la query che trova l’id dei passi del programma chiamato </w:t>
-      </w:r>
-      <w:proofErr w:type="spellStart"/>
-      <w:r>
-        <w:t>revolvo</w:t>
-      </w:r>
-      <w:proofErr w:type="spellEnd"/>
-      <w:r>
-        <w:t xml:space="preserve"> per i passi superiori a 20</w:t>
-      </w:r>
-    </w:p>
-    <w:p>
-      <w:pPr>
-        <w:pStyle w:val="Paragrafoelenco"/>
-        <w:numPr>
-          <w:ilvl w:val="0"/>
-          <w:numId w:val="8"/>
-        </w:numPr>
-      </w:pPr>
-      <w:r>
-        <w:t xml:space="preserve">Con riferimento al database </w:t>
-      </w:r>
-      <w:proofErr w:type="spellStart"/>
-      <w:r>
-        <w:t>corso_ap</w:t>
-      </w:r>
-      <w:proofErr w:type="spellEnd"/>
-      <w:r>
-        <w:t xml:space="preserve"> scrivi la query che trova i dati dei passi relativi alle lavorazioni di lucidatura che hanno durata superiore a 50</w:t>
-      </w:r>
-    </w:p>
-    <w:p>
-      <w:pPr>
-        <w:pStyle w:val="Paragrafoelenco"/>
-        <w:numPr>
-          <w:ilvl w:val="0"/>
-          <w:numId w:val="8"/>
-        </w:numPr>
-      </w:pPr>
-      <w:r>
-        <w:t xml:space="preserve">Con riferimento al database </w:t>
-      </w:r>
-      <w:proofErr w:type="spellStart"/>
-      <w:r>
-        <w:t>corso_ap</w:t>
-      </w:r>
-      <w:proofErr w:type="spellEnd"/>
-      <w:r>
-        <w:t xml:space="preserve"> scrivi la query che trova i programmi che utilizzano la lavorazione </w:t>
+        <w:t>Con riferimento al database corso_ap scrivi la query che trova i dati delle macchine il cui nome inizia per M</w:t>
+      </w:r>
+    </w:p>
+    <w:p>
+      <w:pPr>
+        <w:pStyle w:val="Paragrafoelenco"/>
+        <w:numPr>
+          <w:ilvl w:val="0"/>
+          <w:numId w:val="8"/>
+        </w:numPr>
+      </w:pPr>
+      <w:r>
+        <w:t>Con riferimento al database corso_ap scrivi la query che trova l’id dei programmi il cui nome contiene . (punto)</w:t>
+      </w:r>
+    </w:p>
+    <w:p>
+      <w:pPr>
+        <w:pStyle w:val="Paragrafoelenco"/>
+        <w:numPr>
+          <w:ilvl w:val="0"/>
+          <w:numId w:val="8"/>
+        </w:numPr>
+      </w:pPr>
+      <w:r>
+        <w:t>Con riferimento al database corso_ap scrivi la query che trova programmi e passi relativi alla lavorazione 4</w:t>
+      </w:r>
+    </w:p>
+    <w:p>
+      <w:pPr>
+        <w:pStyle w:val="Paragrafoelenco"/>
+        <w:numPr>
+          <w:ilvl w:val="0"/>
+          <w:numId w:val="8"/>
+        </w:numPr>
+      </w:pPr>
+      <w:r>
+        <w:t>Con riferimento al database corso_ap scrivi la query che trova l’id dei passi del programma chiamato tecnolab</w:t>
+      </w:r>
+    </w:p>
+    <w:p>
+      <w:pPr>
+        <w:pStyle w:val="Paragrafoelenco"/>
+        <w:numPr>
+          <w:ilvl w:val="0"/>
+          <w:numId w:val="8"/>
+        </w:numPr>
+      </w:pPr>
+      <w:r>
+        <w:t>Con riferimento al database corso_ap scrivi la query che trova l’id dei passi del programma chiamato revolvo per i passi superiori a 20</w:t>
+      </w:r>
+    </w:p>
+    <w:p>
+      <w:pPr>
+        <w:pStyle w:val="Paragrafoelenco"/>
+        <w:numPr>
+          <w:ilvl w:val="0"/>
+          <w:numId w:val="8"/>
+        </w:numPr>
+      </w:pPr>
+      <w:r>
+        <w:t>Con riferimento al database corso_ap scrivi la query che trova i dati dei passi relativi alle lavorazioni di lucidatura che hanno durata superiore a 50</w:t>
+      </w:r>
+    </w:p>
+    <w:p>
+      <w:pPr>
+        <w:pStyle w:val="Paragrafoelenco"/>
+        <w:numPr>
+          <w:ilvl w:val="0"/>
+          <w:numId w:val="8"/>
+        </w:numPr>
+      </w:pPr>
+      <w:r>
+        <w:t xml:space="preserve">Con riferimento al database corso_ap scrivi la query che trova i programmi che utilizzano la lavorazione </w:t>
       </w:r>
       <w:r>
         <w:t>‘lucidatura’</w:t>
@@ -247,49 +152,25 @@
         </w:numPr>
       </w:pPr>
       <w:r>
-        <w:t xml:space="preserve">Con riferimento al database </w:t>
-      </w:r>
-      <w:proofErr w:type="spellStart"/>
-      <w:r>
-        <w:t>corso_ap</w:t>
-      </w:r>
-      <w:proofErr w:type="spellEnd"/>
-      <w:r>
-        <w:t xml:space="preserve"> scrivi </w:t>
+        <w:t xml:space="preserve">Con riferimento al database corso_ap scrivi </w:t>
       </w:r>
       <w:r>
         <w:t>la query che conta i passi del programma</w:t>
       </w:r>
       <w:r>
-        <w:t xml:space="preserve"> ‘</w:t>
-      </w:r>
-      <w:proofErr w:type="spellStart"/>
-      <w:r>
-        <w:t>tursis</w:t>
-      </w:r>
-      <w:proofErr w:type="spellEnd"/>
-      <w:r>
-        <w:t>’</w:t>
-      </w:r>
-    </w:p>
-    <w:p>
-      <w:pPr>
-        <w:pStyle w:val="Paragrafoelenco"/>
-        <w:numPr>
-          <w:ilvl w:val="0"/>
-          <w:numId w:val="8"/>
-        </w:numPr>
-      </w:pPr>
-      <w:r>
-        <w:t xml:space="preserve">Con riferimento al database </w:t>
-      </w:r>
-      <w:proofErr w:type="spellStart"/>
-      <w:r>
-        <w:t>corso_ap</w:t>
-      </w:r>
-      <w:proofErr w:type="spellEnd"/>
-      <w:r>
-        <w:t xml:space="preserve"> scrivi </w:t>
+        <w:t xml:space="preserve"> ‘tursis’</w:t>
+      </w:r>
+    </w:p>
+    <w:p>
+      <w:pPr>
+        <w:pStyle w:val="Paragrafoelenco"/>
+        <w:numPr>
+          <w:ilvl w:val="0"/>
+          <w:numId w:val="8"/>
+        </w:numPr>
+      </w:pPr>
+      <w:r>
+        <w:t xml:space="preserve">Con riferimento al database corso_ap scrivi </w:t>
       </w:r>
       <w:r>
         <w:t>la query che trova le macchine che non hanno un tipo valido</w:t>
@@ -304,15 +185,7 @@
         </w:numPr>
       </w:pPr>
       <w:r>
-        <w:t xml:space="preserve">Con riferimento al database </w:t>
-      </w:r>
-      <w:proofErr w:type="spellStart"/>
-      <w:r>
-        <w:t>corso_ap</w:t>
-      </w:r>
-      <w:proofErr w:type="spellEnd"/>
-      <w:r>
-        <w:t xml:space="preserve"> scrivi </w:t>
+        <w:t xml:space="preserve">Con riferimento al database corso_ap scrivi </w:t>
       </w:r>
       <w:r>
         <w:t>la query che trova quanti programmi vengono effettivamente utilizzati (hanno dei passi associati)</w:t>
@@ -327,15 +200,7 @@
         </w:numPr>
       </w:pPr>
       <w:r>
-        <w:t xml:space="preserve">Con riferimento al database </w:t>
-      </w:r>
-      <w:proofErr w:type="spellStart"/>
-      <w:r>
-        <w:t>corso_ap</w:t>
-      </w:r>
-      <w:proofErr w:type="spellEnd"/>
-      <w:r>
-        <w:t xml:space="preserve"> scrivi </w:t>
+        <w:t xml:space="preserve">Con riferimento al database corso_ap scrivi </w:t>
       </w:r>
       <w:r>
         <w:t>la query che trova quanti tipi non sono associati a nessuna macchina</w:t>
@@ -350,122 +215,59 @@
         </w:numPr>
       </w:pPr>
       <w:r>
-        <w:t xml:space="preserve">Con riferimento al database </w:t>
-      </w:r>
-      <w:proofErr w:type="spellStart"/>
-      <w:r>
-        <w:t>corso_ap</w:t>
-      </w:r>
-      <w:proofErr w:type="spellEnd"/>
-      <w:r>
-        <w:t xml:space="preserve"> scrivi la query che cancella tutti i passi che hanno durata superiore a 150</w:t>
-      </w:r>
-    </w:p>
-    <w:p>
-      <w:pPr>
-        <w:pStyle w:val="Paragrafoelenco"/>
-        <w:numPr>
-          <w:ilvl w:val="0"/>
-          <w:numId w:val="8"/>
-        </w:numPr>
-      </w:pPr>
-      <w:r>
-        <w:t xml:space="preserve">Con riferimento al database </w:t>
-      </w:r>
-      <w:proofErr w:type="spellStart"/>
-      <w:r>
-        <w:t>corso_ap</w:t>
-      </w:r>
-      <w:proofErr w:type="spellEnd"/>
-      <w:r>
-        <w:t xml:space="preserve"> scrivi la query che cancella tutti i passi che hanno durata superiore a </w:t>
-      </w:r>
-      <w:proofErr w:type="gramStart"/>
-      <w:r>
-        <w:t>100</w:t>
-      </w:r>
-      <w:proofErr w:type="gramEnd"/>
-      <w:r>
-        <w:t xml:space="preserve"> per la lavorazione fresatura</w:t>
-      </w:r>
-    </w:p>
-    <w:p>
-      <w:pPr>
-        <w:pStyle w:val="Paragrafoelenco"/>
-        <w:numPr>
-          <w:ilvl w:val="0"/>
-          <w:numId w:val="8"/>
-        </w:numPr>
-      </w:pPr>
-      <w:r>
-        <w:t xml:space="preserve">Con riferimento al database </w:t>
-      </w:r>
-      <w:proofErr w:type="spellStart"/>
-      <w:r>
-        <w:t>corso_ap</w:t>
-      </w:r>
-      <w:proofErr w:type="spellEnd"/>
-      <w:r>
-        <w:t xml:space="preserve"> scrivi la query che cancella tutti i passi che hanno durata superiore a </w:t>
-      </w:r>
-      <w:proofErr w:type="gramStart"/>
-      <w:r>
-        <w:t>100</w:t>
-      </w:r>
-      <w:proofErr w:type="gramEnd"/>
-      <w:r>
-        <w:t xml:space="preserve"> per la lavorazione fresatura del programma </w:t>
-      </w:r>
-      <w:proofErr w:type="spellStart"/>
-      <w:r>
-        <w:t>tursis</w:t>
-      </w:r>
-      <w:proofErr w:type="spellEnd"/>
-    </w:p>
-    <w:p>
-      <w:pPr>
-        <w:pStyle w:val="Paragrafoelenco"/>
-        <w:numPr>
-          <w:ilvl w:val="0"/>
-          <w:numId w:val="8"/>
-        </w:numPr>
-      </w:pPr>
-      <w:r>
-        <w:t xml:space="preserve">Con riferimento al database </w:t>
-      </w:r>
-      <w:proofErr w:type="spellStart"/>
-      <w:r>
-        <w:t>corso_ap</w:t>
-      </w:r>
-      <w:proofErr w:type="spellEnd"/>
-      <w:r>
-        <w:t xml:space="preserve"> scrivi la query che modifica la tabella passi impostando il valore 10 nel campo durata per tutti i passi del programma 4</w:t>
-      </w:r>
-    </w:p>
-    <w:p>
-      <w:pPr>
-        <w:pStyle w:val="Paragrafoelenco"/>
-        <w:numPr>
-          <w:ilvl w:val="0"/>
-          <w:numId w:val="8"/>
-        </w:numPr>
-      </w:pPr>
-      <w:r>
-        <w:t xml:space="preserve">Con riferimento al database </w:t>
-      </w:r>
-      <w:proofErr w:type="spellStart"/>
-      <w:r>
-        <w:t>corso_ap</w:t>
-      </w:r>
-      <w:proofErr w:type="spellEnd"/>
-      <w:r>
-        <w:t xml:space="preserve"> scrivi la query che modifica la tabella passi impostando il valore </w:t>
-      </w:r>
-      <w:proofErr w:type="gramStart"/>
+        <w:t>Con riferimento al database corso_ap scrivi la query che cancella tutti i passi che hanno durata superiore a 150</w:t>
+      </w:r>
+    </w:p>
+    <w:p>
+      <w:pPr>
+        <w:pStyle w:val="Paragrafoelenco"/>
+        <w:numPr>
+          <w:ilvl w:val="0"/>
+          <w:numId w:val="8"/>
+        </w:numPr>
+      </w:pPr>
+      <w:r>
+        <w:t>Con riferimento al database corso_ap scrivi la query che cancella tutti i passi che hanno durata superiore a 100 per la lavorazione fresatura</w:t>
+      </w:r>
+    </w:p>
+    <w:p>
+      <w:pPr>
+        <w:pStyle w:val="Paragrafoelenco"/>
+        <w:numPr>
+          <w:ilvl w:val="0"/>
+          <w:numId w:val="8"/>
+        </w:numPr>
+      </w:pPr>
+      <w:r>
+        <w:t>Con riferimento al database corso_ap scrivi la query che cancella tutti i passi che hanno durata superiore a 100 per la lavorazione fresatura del programma tursis</w:t>
+      </w:r>
+    </w:p>
+    <w:p>
+      <w:pPr>
+        <w:pStyle w:val="Paragrafoelenco"/>
+        <w:numPr>
+          <w:ilvl w:val="0"/>
+          <w:numId w:val="8"/>
+        </w:numPr>
+      </w:pPr>
+      <w:r>
+        <w:t>Con riferimento al database corso_ap scrivi la query che modifica la tabella passi impostando il valore 10 nel campo durata per tutti i passi del programma 4</w:t>
+      </w:r>
+    </w:p>
+    <w:p>
+      <w:pPr>
+        <w:pStyle w:val="Paragrafoelenco"/>
+        <w:numPr>
+          <w:ilvl w:val="0"/>
+          <w:numId w:val="8"/>
+        </w:numPr>
+      </w:pPr>
+      <w:r>
+        <w:t xml:space="preserve">Con riferimento al database corso_ap scrivi la query che modifica la tabella passi impostando il valore </w:t>
+      </w:r>
       <w:r>
         <w:t>5</w:t>
       </w:r>
-      <w:proofErr w:type="gramEnd"/>
       <w:r>
         <w:t xml:space="preserve"> nel campo durata per tutti i passi de</w:t>
       </w:r>
@@ -482,15 +284,7 @@
         </w:numPr>
       </w:pPr>
       <w:r>
-        <w:t xml:space="preserve">Con riferimento al database </w:t>
-      </w:r>
-      <w:proofErr w:type="spellStart"/>
-      <w:r>
-        <w:t>corso_ap</w:t>
-      </w:r>
-      <w:proofErr w:type="spellEnd"/>
-      <w:r>
-        <w:t xml:space="preserve"> scrivi la query che modifica la tabella passi </w:t>
+        <w:t xml:space="preserve">Con riferimento al database corso_ap scrivi la query che modifica la tabella passi </w:t>
       </w:r>
       <w:r>
         <w:t>aumentando</w:t>
@@ -529,79 +323,31 @@
         </w:numPr>
       </w:pPr>
       <w:r>
-        <w:t xml:space="preserve">Con riferimento al database </w:t>
-      </w:r>
-      <w:proofErr w:type="spellStart"/>
-      <w:r>
-        <w:t>corso_ap</w:t>
-      </w:r>
-      <w:proofErr w:type="spellEnd"/>
-      <w:r>
-        <w:t xml:space="preserve"> scrivi la query che modifica la tabella passi aumentando del 30% la durata per tutti i passi della lavorazione lucidatura</w:t>
-      </w:r>
-    </w:p>
-    <w:p>
-      <w:pPr>
-        <w:pStyle w:val="Paragrafoelenco"/>
-        <w:numPr>
-          <w:ilvl w:val="0"/>
-          <w:numId w:val="8"/>
-        </w:numPr>
-      </w:pPr>
-      <w:r>
-        <w:t xml:space="preserve">Con riferimento al database </w:t>
-      </w:r>
-      <w:proofErr w:type="spellStart"/>
-      <w:r>
-        <w:t>corso_ap</w:t>
-      </w:r>
-      <w:proofErr w:type="spellEnd"/>
-      <w:r>
-        <w:t xml:space="preserve"> scrivi la query che </w:t>
-      </w:r>
-      <w:r>
-        <w:t>inserisce nella</w:t>
-      </w:r>
-      <w:r>
-        <w:t xml:space="preserve"> la tabella </w:t>
-      </w:r>
-      <w:r>
-        <w:t>macchine una nuova macchina con nome TST, tipo 2 e seriale TS110</w:t>
-      </w:r>
-    </w:p>
-    <w:p>
-      <w:pPr>
-        <w:pStyle w:val="Paragrafoelenco"/>
-        <w:numPr>
-          <w:ilvl w:val="0"/>
-          <w:numId w:val="8"/>
-        </w:numPr>
-      </w:pPr>
-      <w:r>
-        <w:t xml:space="preserve">Con riferimento al database </w:t>
-      </w:r>
-      <w:proofErr w:type="spellStart"/>
-      <w:r>
-        <w:t>corso_ap</w:t>
-      </w:r>
-      <w:proofErr w:type="spellEnd"/>
-      <w:r>
-        <w:t xml:space="preserve"> scrivi la query che inserisce nella la tabella </w:t>
-      </w:r>
-      <w:r>
-        <w:t>programmi</w:t>
-      </w:r>
-      <w:r>
-        <w:t xml:space="preserve"> un nuov</w:t>
-      </w:r>
-      <w:r>
-        <w:t xml:space="preserve">o programma </w:t>
-      </w:r>
-      <w:r>
-        <w:t xml:space="preserve">con nome </w:t>
-      </w:r>
-      <w:r>
-        <w:t>PRX</w:t>
+        <w:t>Con riferimento al database corso_ap scrivi la query che modifica la tabella passi aumentando del 30% la durata per tutti i passi della lavorazione lucidatura</w:t>
+      </w:r>
+    </w:p>
+    <w:p>
+      <w:pPr>
+        <w:pStyle w:val="Paragrafoelenco"/>
+        <w:numPr>
+          <w:ilvl w:val="0"/>
+          <w:numId w:val="8"/>
+        </w:numPr>
+      </w:pPr>
+      <w:r>
+        <w:t>Con riferimento al database corso_ap scrivi la query che inserisce nella la tabella macchine una nuova macchina con nome TST, tipo 2 e seriale TS110</w:t>
+      </w:r>
+    </w:p>
+    <w:p>
+      <w:pPr>
+        <w:pStyle w:val="Paragrafoelenco"/>
+        <w:numPr>
+          <w:ilvl w:val="0"/>
+          <w:numId w:val="8"/>
+        </w:numPr>
+      </w:pPr>
+      <w:r>
+        <w:t>Con riferimento al database corso_ap scrivi la query che inserisce nella la tabella programmi un nuovo programma con nome PRX</w:t>
       </w:r>
     </w:p>
     <w:p>
@@ -613,188 +359,102 @@
         <w:t>Crea nel</w:t>
       </w:r>
       <w:r>
-        <w:t xml:space="preserve"> database </w:t>
-      </w:r>
-      <w:proofErr w:type="spellStart"/>
-      <w:r>
-        <w:t>corso_ap</w:t>
-      </w:r>
-      <w:proofErr w:type="spellEnd"/>
+        <w:t xml:space="preserve"> database corso_ap </w:t>
+      </w:r>
+      <w:r>
+        <w:t>una tabella chiamata esempi_inserimento contenente i campi “nome” di tipo VARCHAR lungo 50 caratteri, “valore1” di tipo INT, “valore2” di tipo DOUBLE</w:t>
+      </w:r>
+    </w:p>
+    <w:p>
+      <w:pPr>
+        <w:pStyle w:val="Paragrafoelenco"/>
+        <w:numPr>
+          <w:ilvl w:val="0"/>
+          <w:numId w:val="8"/>
+        </w:numPr>
+      </w:pPr>
+      <w:r>
+        <w:t>Con riferimento al database corso_ap scrivi la query che inserisce nel</w:t>
+      </w:r>
+      <w:r>
+        <w:t xml:space="preserve"> campo “nome”</w:t>
+      </w:r>
       <w:r>
         <w:t xml:space="preserve"> </w:t>
       </w:r>
       <w:r>
-        <w:t xml:space="preserve">una tabella chiamata </w:t>
-      </w:r>
-      <w:proofErr w:type="spellStart"/>
-      <w:r>
-        <w:t>esempi_inserimento</w:t>
-      </w:r>
-      <w:proofErr w:type="spellEnd"/>
-      <w:r>
-        <w:t xml:space="preserve"> contenente i campi “nome” di tipo VARCHAR lungo 50 caratteri, “valore1” di tipo INT</w:t>
-      </w:r>
-      <w:r>
-        <w:t>, “valore</w:t>
-      </w:r>
-      <w:r>
-        <w:t>2</w:t>
-      </w:r>
-      <w:r>
-        <w:t xml:space="preserve">” di tipo </w:t>
-      </w:r>
-      <w:r>
-        <w:t>DOUBLE</w:t>
-      </w:r>
-    </w:p>
-    <w:p>
-      <w:pPr>
-        <w:pStyle w:val="Paragrafoelenco"/>
-        <w:numPr>
-          <w:ilvl w:val="0"/>
-          <w:numId w:val="8"/>
-        </w:numPr>
-      </w:pPr>
-      <w:r>
-        <w:t xml:space="preserve">Con riferimento al database </w:t>
-      </w:r>
-      <w:proofErr w:type="spellStart"/>
-      <w:r>
-        <w:t>corso_ap</w:t>
-      </w:r>
-      <w:proofErr w:type="spellEnd"/>
-      <w:r>
-        <w:t xml:space="preserve"> scrivi la query che inserisce nel</w:t>
-      </w:r>
-      <w:r>
-        <w:t xml:space="preserve"> campo “nome”</w:t>
-      </w:r>
-      <w:r>
-        <w:t xml:space="preserve"> </w:t>
-      </w:r>
-      <w:r>
         <w:t>del</w:t>
       </w:r>
       <w:r>
         <w:t xml:space="preserve">la tabella </w:t>
       </w:r>
-      <w:proofErr w:type="spellStart"/>
-      <w:r>
-        <w:t>esempi_inserimento</w:t>
-      </w:r>
-      <w:proofErr w:type="spellEnd"/>
-      <w:r>
-        <w:t xml:space="preserve"> </w:t>
-      </w:r>
-      <w:r>
-        <w:t>i valori dei campi nome della tabella programmi</w:t>
-      </w:r>
-    </w:p>
-    <w:p>
-      <w:pPr>
-        <w:pStyle w:val="Paragrafoelenco"/>
-        <w:numPr>
-          <w:ilvl w:val="0"/>
-          <w:numId w:val="8"/>
-        </w:numPr>
-      </w:pPr>
-      <w:r>
-        <w:t xml:space="preserve">Con riferimento al database </w:t>
-      </w:r>
-      <w:proofErr w:type="spellStart"/>
-      <w:r>
-        <w:t>corso_ap</w:t>
-      </w:r>
-      <w:proofErr w:type="spellEnd"/>
-      <w:r>
-        <w:t xml:space="preserve"> scrivi la query che </w:t>
-      </w:r>
-      <w:r>
-        <w:t xml:space="preserve">trova nome della macchina, numero del passo e durata e inserisce nella tabella </w:t>
-      </w:r>
-      <w:proofErr w:type="spellStart"/>
-      <w:r>
-        <w:t>esempi_inserimento</w:t>
-      </w:r>
-      <w:proofErr w:type="spellEnd"/>
-      <w:r>
-        <w:t xml:space="preserve"> i record trovati rispettivamente nei campi nome, valore1 e valore2</w:t>
-      </w:r>
-    </w:p>
-    <w:p>
-      <w:pPr>
-        <w:pStyle w:val="Paragrafoelenco"/>
-        <w:numPr>
-          <w:ilvl w:val="0"/>
-          <w:numId w:val="8"/>
-        </w:numPr>
-      </w:pPr>
-      <w:r>
-        <w:t xml:space="preserve">Con riferimento al database </w:t>
-      </w:r>
-      <w:proofErr w:type="spellStart"/>
-      <w:r>
-        <w:t>corso_ap</w:t>
-      </w:r>
-      <w:proofErr w:type="spellEnd"/>
-      <w:r>
-        <w:t xml:space="preserve"> scrivi la query che </w:t>
-      </w:r>
-      <w:r>
-        <w:t xml:space="preserve">trova nome della macchina, numero del passo e durata e inserisce nella tabella </w:t>
-      </w:r>
-      <w:proofErr w:type="spellStart"/>
-      <w:r>
-        <w:t>esempi_inserimento</w:t>
-      </w:r>
-      <w:proofErr w:type="spellEnd"/>
-      <w:r>
-        <w:t xml:space="preserve"> i record trovati rispettivamente nei campi nome, valore1 e valore2</w:t>
-      </w:r>
-    </w:p>
-    <w:p>
-      <w:pPr>
-        <w:pStyle w:val="Paragrafoelenco"/>
-        <w:numPr>
-          <w:ilvl w:val="0"/>
-          <w:numId w:val="8"/>
-        </w:numPr>
-      </w:pPr>
-      <w:r>
-        <w:t xml:space="preserve">Con riferimento al database </w:t>
-      </w:r>
-      <w:proofErr w:type="spellStart"/>
-      <w:r>
-        <w:t>corso_ap</w:t>
-      </w:r>
-      <w:proofErr w:type="spellEnd"/>
-      <w:r>
-        <w:t xml:space="preserve"> scrivi la query che </w:t>
-      </w:r>
-      <w:r>
-        <w:t>trova nome della macchina, numero del passo e durata</w:t>
-      </w:r>
-      <w:r>
-        <w:t xml:space="preserve"> per le lavorazioni fresatura e foratura</w:t>
-      </w:r>
-      <w:r>
-        <w:t xml:space="preserve"> e inserisce nella tabella </w:t>
-      </w:r>
-      <w:proofErr w:type="spellStart"/>
-      <w:r>
-        <w:t>esempi_inserimento</w:t>
-      </w:r>
-      <w:proofErr w:type="spellEnd"/>
-      <w:r>
-        <w:t xml:space="preserve"> i record trovati rispettivamente nei campi nome, valore1 e valore2</w:t>
-      </w:r>
-    </w:p>
-    <w:p>
-      <w:pPr>
-        <w:pStyle w:val="Paragrafoelenco"/>
-      </w:pPr>
+      <w:r>
+        <w:t>esempi_inserimento i valori dei campi nome della tabella programmi</w:t>
+      </w:r>
+    </w:p>
+    <w:p>
+      <w:pPr>
+        <w:pStyle w:val="Paragrafoelenco"/>
+        <w:numPr>
+          <w:ilvl w:val="0"/>
+          <w:numId w:val="8"/>
+        </w:numPr>
+      </w:pPr>
+      <w:r>
+        <w:t xml:space="preserve">Con riferimento al database corso_ap scrivi la query che </w:t>
+      </w:r>
+      <w:r>
+        <w:t>trova nome della macchina, numero del passo e durata e inserisce nella tabella esempi_inserimento i record trovati rispettivamente nei campi nome, valore1 e valore2</w:t>
+      </w:r>
+    </w:p>
+    <w:p>
+      <w:pPr>
+        <w:pStyle w:val="Paragrafoelenco"/>
+        <w:numPr>
+          <w:ilvl w:val="0"/>
+          <w:numId w:val="8"/>
+        </w:numPr>
+      </w:pPr>
+      <w:r>
+        <w:t xml:space="preserve">Con riferimento al database corso_ap scrivi la query che </w:t>
+      </w:r>
+      <w:r>
+        <w:t xml:space="preserve">trova nome del </w:t>
+      </w:r>
+      <w:r>
+        <w:t>programma</w:t>
+      </w:r>
+      <w:r>
+        <w:t>, numero del passo e durata e inserisce nella tabella esempi_inserimento i record trovati rispettivamente nei campi nome, valore1 e valore2</w:t>
+      </w:r>
+    </w:p>
+    <w:p>
+      <w:pPr>
+        <w:pStyle w:val="Paragrafoelenco"/>
+        <w:numPr>
+          <w:ilvl w:val="0"/>
+          <w:numId w:val="8"/>
+        </w:numPr>
+      </w:pPr>
+      <w:r>
+        <w:t xml:space="preserve">Con riferimento al database corso_ap scrivi la query che </w:t>
+      </w:r>
+      <w:r>
+        <w:t xml:space="preserve">trova nome </w:t>
+      </w:r>
+      <w:r>
+        <w:t>del programma</w:t>
+      </w:r>
       <w:bookmarkStart w:id="0" w:name="_GoBack"/>
       <w:bookmarkEnd w:id="0"/>
+      <w:r>
+        <w:t>, numero del passo e durata per le lavorazioni fresatura e foratura e inserisce nella tabella esempi_inserimento i record trovati rispettivamente nei campi nome, valore1 e valore2</w:t>
+      </w:r>
+    </w:p>
+    <w:p>
+      <w:pPr>
+        <w:pStyle w:val="Paragrafoelenco"/>
+      </w:pPr>
     </w:p>
     <w:sectPr>
       <w:pgSz w:w="11906" w:h="16838"/>
@@ -807,7 +467,7 @@
 </file>
 
 <file path=word/numbering.xml><?xml version="1.0" encoding="utf-8"?>
-<w:numbering xmlns:wpc="http://schemas.microsoft.com/office/word/2010/wordprocessingCanvas" xmlns:cx="http://schemas.microsoft.com/office/drawing/2014/chartex" xmlns:cx1="http://schemas.microsoft.com/office/drawing/2015/9/8/chartex" xmlns:cx2="http://schemas.microsoft.com/office/drawing/2015/10/21/chartex" xmlns:cx3="http://schemas.microsoft.com/office/drawing/2016/5/9/chartex" xmlns:cx4="http://schemas.microsoft.com/office/drawing/2016/5/10/chartex" xmlns:cx5="http://schemas.microsoft.com/office/drawing/2016/5/11/chartex" xmlns:cx6="http://schemas.microsoft.com/office/drawing/2016/5/12/chartex" xmlns:cx7="http://schemas.microsoft.com/office/drawing/2016/5/13/chartex" xmlns:cx8="http://schemas.microsoft.com/office/drawing/2016/5/14/chartex" xmlns:mc="http://schemas.openxmlformats.org/markup-compatibility/2006" xmlns:aink="http://schemas.microsoft.com/office/drawing/2016/ink" xmlns:am3d="http://schemas.microsoft.com/office/drawing/2017/model3d" xmlns:o="urn:schemas-microsoft-com:office:office" xmlns:r="http://schemas.openxmlformats.org/officeDocument/2006/relationships" xmlns:m="http://schemas.openxmlformats.org/officeDocument/2006/math" xmlns:v="urn:schemas-microsoft-com:vml" xmlns:wp14="http://schemas.microsoft.com/office/word/2010/wordprocessingDrawing" xmlns:wp="http://schemas.openxmlformats.org/drawingml/2006/wordprocessingDrawing" xmlns:w10="urn:schemas-microsoft-com:office:word" xmlns:w="http://schemas.openxmlformats.org/wordprocessingml/2006/main" xmlns:w14="http://schemas.microsoft.com/office/word/2010/wordml" xmlns:w15="http://schemas.microsoft.com/office/word/2012/wordml" xmlns:w16cid="http://schemas.microsoft.com/office/word/2016/wordml/cid" xmlns:w16se="http://schemas.microsoft.com/office/word/2015/wordml/symex" xmlns:wpg="http://schemas.microsoft.com/office/word/2010/wordprocessingGroup" xmlns:wpi="http://schemas.microsoft.com/office/word/2010/wordprocessingInk" xmlns:wne="http://schemas.microsoft.com/office/word/2006/wordml" xmlns:wps="http://schemas.microsoft.com/office/word/2010/wordprocessingShape" mc:Ignorable="w14 w15 w16se w16cid wp14">
+<w:numbering xmlns:wpc="http://schemas.microsoft.com/office/word/2010/wordprocessingCanvas" xmlns:cx="http://schemas.microsoft.com/office/drawing/2014/chartex" xmlns:cx1="http://schemas.microsoft.com/office/drawing/2015/9/8/chartex" xmlns:cx2="http://schemas.microsoft.com/office/drawing/2015/10/21/chartex" xmlns:cx3="http://schemas.microsoft.com/office/drawing/2016/5/9/chartex" xmlns:cx4="http://schemas.microsoft.com/office/drawing/2016/5/10/chartex" xmlns:cx5="http://schemas.microsoft.com/office/drawing/2016/5/11/chartex" xmlns:cx6="http://schemas.microsoft.com/office/drawing/2016/5/12/chartex" xmlns:cx7="http://schemas.microsoft.com/office/drawing/2016/5/13/chartex" xmlns:cx8="http://schemas.microsoft.com/office/drawing/2016/5/14/chartex" xmlns:mc="http://schemas.openxmlformats.org/markup-compatibility/2006" xmlns:aink="http://schemas.microsoft.com/office/drawing/2016/ink" xmlns:am3d="http://schemas.microsoft.com/office/drawing/2017/model3d" xmlns:o="urn:schemas-microsoft-com:office:office" xmlns:r="http://schemas.openxmlformats.org/officeDocument/2006/relationships" xmlns:m="http://schemas.openxmlformats.org/officeDocument/2006/math" xmlns:v="urn:schemas-microsoft-com:vml" xmlns:wp14="http://schemas.microsoft.com/office/word/2010/wordprocessingDrawing" xmlns:wp="http://schemas.openxmlformats.org/drawingml/2006/wordprocessingDrawing" xmlns:w10="urn:schemas-microsoft-com:office:word" xmlns:w="http://schemas.openxmlformats.org/wordprocessingml/2006/main" xmlns:w14="http://schemas.microsoft.com/office/word/2010/wordml" xmlns:w15="http://schemas.microsoft.com/office/word/2012/wordml" xmlns:w16cex="http://schemas.microsoft.com/office/word/2018/wordml/cex" xmlns:w16cid="http://schemas.microsoft.com/office/word/2016/wordml/cid" xmlns:w16="http://schemas.microsoft.com/office/word/2018/wordml" xmlns:w16se="http://schemas.microsoft.com/office/word/2015/wordml/symex" xmlns:wpg="http://schemas.microsoft.com/office/word/2010/wordprocessingGroup" xmlns:wpi="http://schemas.microsoft.com/office/word/2010/wordprocessingInk" xmlns:wne="http://schemas.microsoft.com/office/word/2006/wordml" xmlns:wps="http://schemas.microsoft.com/office/word/2010/wordprocessingShape" mc:Ignorable="w14 w15 w16se w16cid w16 w16cex wp14">
   <w:abstractNum w:abstractNumId="0" w15:restartNumberingAfterBreak="0">
     <w:nsid w:val="36337C60"/>
     <w:multiLevelType w:val="hybridMultilevel"/>
@@ -1042,7 +702,7 @@
 </file>
 
 <file path=word/styles.xml><?xml version="1.0" encoding="utf-8"?>
-<w:styles xmlns:mc="http://schemas.openxmlformats.org/markup-compatibility/2006" xmlns:r="http://schemas.openxmlformats.org/officeDocument/2006/relationships" xmlns:w="http://schemas.openxmlformats.org/wordprocessingml/2006/main" xmlns:w14="http://schemas.microsoft.com/office/word/2010/wordml" xmlns:w15="http://schemas.microsoft.com/office/word/2012/wordml" xmlns:w16cid="http://schemas.microsoft.com/office/word/2016/wordml/cid" xmlns:w16se="http://schemas.microsoft.com/office/word/2015/wordml/symex" mc:Ignorable="w14 w15 w16se w16cid">
+<w:styles xmlns:mc="http://schemas.openxmlformats.org/markup-compatibility/2006" xmlns:r="http://schemas.openxmlformats.org/officeDocument/2006/relationships" xmlns:w="http://schemas.openxmlformats.org/wordprocessingml/2006/main" xmlns:w14="http://schemas.microsoft.com/office/word/2010/wordml" xmlns:w15="http://schemas.microsoft.com/office/word/2012/wordml" xmlns:w16cex="http://schemas.microsoft.com/office/word/2018/wordml/cex" xmlns:w16cid="http://schemas.microsoft.com/office/word/2016/wordml/cid" xmlns:w16="http://schemas.microsoft.com/office/word/2018/wordml" xmlns:w16se="http://schemas.microsoft.com/office/word/2015/wordml/symex" mc:Ignorable="w14 w15 w16se w16cid w16 w16cex">
   <w:docDefaults>
     <w:rPrDefault>
       <w:rPr>

</xml_diff>